<commit_message>
update middleware + schemas new routes + controller file new process page
</commit_message>
<xml_diff>
--- a/Änderungen Gesamt.docx
+++ b/Änderungen Gesamt.docx
@@ -27,16 +27,16 @@
       <w:pPr>
         <w:pStyle w:val="Normal"/>
         <w:rPr>
-          <w:rFonts w:asciiTheme="minorHAnsi" w:cstheme="minorBidi" w:eastAsiaTheme="minorHAnsi" w:hAnsiTheme="minorHAnsi"/>
-          <w:highlight w:val="darkYellow"/>
-        </w:rPr>
-      </w:pPr>
-      <w:r>
-        <w:rPr>
-          <w:rFonts w:asciiTheme="minorHAnsi" w:cstheme="minorBidi" w:eastAsiaTheme="minorHAnsi" w:hAnsiTheme="minorHAnsi"/>
-          <w:b/>
-          <w:bCs/>
-          <w:highlight w:val="darkYellow"/>
+          <w:rFonts w:ascii="Calibri" w:hAnsi="Calibri" w:eastAsia="Calibri" w:cs="" w:asciiTheme="minorHAnsi" w:cstheme="minorBidi" w:eastAsiaTheme="minorHAnsi" w:hAnsiTheme="minorHAnsi"/>
+          <w:highlight w:val="red"/>
+        </w:rPr>
+      </w:pPr>
+      <w:r>
+        <w:rPr>
+          <w:rFonts w:eastAsia="Calibri" w:cs="" w:cstheme="minorBidi" w:eastAsiaTheme="minorHAnsi"/>
+          <w:b/>
+          <w:bCs/>
+          <w:highlight w:val="red"/>
         </w:rPr>
         <w:t>Übergreifend</w:t>
       </w:r>
@@ -85,16 +85,16 @@
       <w:pPr>
         <w:pStyle w:val="Normal"/>
         <w:rPr>
-          <w:b/>
-          <w:b/>
-          <w:bCs/>
-        </w:rPr>
-      </w:pPr>
-      <w:r>
-        <w:rPr>
-          <w:b/>
-          <w:bCs/>
-          <w:highlight w:val="green"/>
+          <w:rFonts w:ascii="Calibri" w:hAnsi="Calibri" w:eastAsia="Calibri" w:cs="" w:asciiTheme="minorHAnsi" w:cstheme="minorBidi" w:eastAsiaTheme="minorHAnsi" w:hAnsiTheme="minorHAnsi"/>
+          <w:highlight w:val="red"/>
+        </w:rPr>
+      </w:pPr>
+      <w:r>
+        <w:rPr>
+          <w:rFonts w:eastAsia="Calibri" w:cs="" w:cstheme="minorBidi" w:eastAsiaTheme="minorHAnsi"/>
+          <w:b/>
+          <w:bCs/>
+          <w:highlight w:val="red"/>
         </w:rPr>
         <w:t>Startseite</w:t>
       </w:r>
@@ -147,16 +147,16 @@
       <w:pPr>
         <w:pStyle w:val="Normal"/>
         <w:rPr>
-          <w:b/>
-          <w:b/>
-          <w:bCs/>
-        </w:rPr>
-      </w:pPr>
-      <w:r>
-        <w:rPr>
-          <w:b/>
-          <w:bCs/>
-          <w:highlight w:val="green"/>
+          <w:rFonts w:ascii="Calibri" w:hAnsi="Calibri" w:eastAsia="Calibri" w:cs="" w:asciiTheme="minorHAnsi" w:cstheme="minorBidi" w:eastAsiaTheme="minorHAnsi" w:hAnsiTheme="minorHAnsi"/>
+          <w:highlight w:val="yellow"/>
+        </w:rPr>
+      </w:pPr>
+      <w:r>
+        <w:rPr>
+          <w:rFonts w:eastAsia="Calibri" w:cs="" w:cstheme="minorBidi" w:eastAsiaTheme="minorHAnsi"/>
+          <w:b/>
+          <w:bCs/>
+          <w:highlight w:val="yellow"/>
         </w:rPr>
         <w:t>Workshops</w:t>
       </w:r>
@@ -395,13 +395,13 @@
       <w:pPr>
         <w:pStyle w:val="Normal"/>
         <w:rPr>
-          <w:b/>
-          <w:b/>
-          <w:bCs/>
-        </w:rPr>
-      </w:pPr>
-      <w:r>
-        <w:rPr>
+          <w:rFonts w:ascii="Calibri" w:hAnsi="Calibri" w:eastAsia="Calibri" w:cs="" w:asciiTheme="minorHAnsi" w:cstheme="minorBidi" w:eastAsiaTheme="minorHAnsi" w:hAnsiTheme="minorHAnsi"/>
+          <w:highlight w:val="yellow"/>
+        </w:rPr>
+      </w:pPr>
+      <w:r>
+        <w:rPr>
+          <w:rFonts w:eastAsia="Calibri" w:cs="" w:cstheme="minorBidi" w:eastAsiaTheme="minorHAnsi"/>
           <w:b/>
           <w:bCs/>
           <w:highlight w:val="yellow"/>
@@ -489,13 +489,13 @@
           <w:numId w:val="3"/>
         </w:numPr>
         <w:rPr>
-          <w:b/>
-          <w:b/>
-          <w:bCs/>
-        </w:rPr>
-      </w:pPr>
-      <w:r>
-        <w:rPr/>
+          <w:strike/>
+        </w:rPr>
+      </w:pPr>
+      <w:r>
+        <w:rPr>
+          <w:strike/>
+        </w:rPr>
         <w:t>Wenn das alles aktualisiert, ist bitte die Prozessbegleitung zu Dokumentation verschieben (siehe Punkt, Dokumentation)</w:t>
       </w:r>
     </w:p>
@@ -541,14 +541,37 @@
           <w:numId w:val="7"/>
         </w:numPr>
         <w:rPr>
-          <w:b/>
-          <w:b/>
-          <w:bCs/>
-        </w:rPr>
-      </w:pPr>
-      <w:r>
-        <w:rPr/>
-        <w:t>wie die vorherige allerdings erstmal ohne den Zeitstrahl. Also nur Titelbild, Überschrift, Textfeld, Möglichkeit zum Flyer Upload, Ansprechpartner*in haben wir gerade noch niemand konkretes, aber das kommt noch</w:t>
+          <w:strike/>
+        </w:rPr>
+      </w:pPr>
+      <w:r>
+        <w:rPr>
+          <w:strike/>
+        </w:rPr>
+        <w:t xml:space="preserve">bevor du die Prozessbegleitung von 2020/2021 unter Dokumentation verschiebst, bitte noch den einleitenden Text verändern. </w:t>
+      </w:r>
+    </w:p>
+    <w:p>
+      <w:pPr>
+        <w:pStyle w:val="ListParagraph"/>
+        <w:numPr>
+          <w:ilvl w:val="0"/>
+          <w:numId w:val="0"/>
+        </w:numPr>
+        <w:ind w:left="1440" w:hanging="0"/>
+        <w:rPr>
+          <w:b/>
+          <w:b/>
+          <w:bCs/>
+          <w:strike/>
+        </w:rPr>
+      </w:pPr>
+      <w:r>
+        <w:rPr>
+          <w:b/>
+          <w:bCs/>
+          <w:strike/>
+        </w:rPr>
       </w:r>
     </w:p>
     <w:p>
@@ -559,15 +582,244 @@
           <w:numId w:val="7"/>
         </w:numPr>
         <w:rPr>
-          <w:b/>
-          <w:b/>
-          <w:bCs/>
-        </w:rPr>
-      </w:pPr>
-      <w:r>
-        <w:rPr/>
-        <w:t xml:space="preserve"> </w:t>
-      </w:r>
+          <w:strike/>
+        </w:rPr>
+      </w:pPr>
+      <w:r>
+        <w:rPr>
+          <w:i/>
+          <w:iCs/>
+          <w:strike/>
+          <w:sz w:val="18"/>
+          <w:szCs w:val="18"/>
+        </w:rPr>
+        <w:t xml:space="preserve">Als Mitgliedsorganisation des Bundesverbandes für köper- und mehrfachbehinderte Menschen (bvkm) bot MINA im Projekt „Ehrenamt in Vielfalt“ anderen Mitgliedsorganisationen eine Prozessbegleitung an. Gemeinsam erarbeiteten wir konkrete Lösungswege, um Menschen mit Migrations- und/ oder Fluchterfahrung und einer Behinderung wirksam zu erreichen und zu begleiten. </w:t>
+      </w:r>
+    </w:p>
+    <w:p>
+      <w:pPr>
+        <w:pStyle w:val="ListParagraph"/>
+        <w:numPr>
+          <w:ilvl w:val="1"/>
+          <w:numId w:val="7"/>
+        </w:numPr>
+        <w:rPr>
+          <w:strike/>
+        </w:rPr>
+      </w:pPr>
+      <w:r>
+        <w:rPr>
+          <w:i/>
+          <w:iCs/>
+          <w:strike/>
+          <w:sz w:val="18"/>
+          <w:szCs w:val="18"/>
+        </w:rPr>
+        <w:t>Folgende Organisationen wurden für eine Kooperation und enge Zusammenarbeit im Rahmen der Prozessbegleitung ausgewählt:</w:t>
+      </w:r>
+    </w:p>
+    <w:p>
+      <w:pPr>
+        <w:pStyle w:val="ListParagraph"/>
+        <w:numPr>
+          <w:ilvl w:val="1"/>
+          <w:numId w:val="7"/>
+        </w:numPr>
+        <w:rPr>
+          <w:strike/>
+        </w:rPr>
+      </w:pPr>
+      <w:r>
+        <w:rPr>
+          <w:i/>
+          <w:iCs/>
+          <w:strike/>
+          <w:sz w:val="18"/>
+          <w:szCs w:val="18"/>
+        </w:rPr>
+        <w:t xml:space="preserve">    • </w:t>
+      </w:r>
+      <w:r>
+        <w:rPr>
+          <w:i/>
+          <w:iCs/>
+          <w:strike/>
+          <w:sz w:val="18"/>
+          <w:szCs w:val="18"/>
+        </w:rPr>
+        <w:t xml:space="preserve">Elterninitiative FED Leipzig e. V. </w:t>
+      </w:r>
+    </w:p>
+    <w:p>
+      <w:pPr>
+        <w:pStyle w:val="ListParagraph"/>
+        <w:numPr>
+          <w:ilvl w:val="1"/>
+          <w:numId w:val="7"/>
+        </w:numPr>
+        <w:rPr>
+          <w:strike/>
+        </w:rPr>
+      </w:pPr>
+      <w:r>
+        <w:rPr>
+          <w:i/>
+          <w:iCs/>
+          <w:strike/>
+          <w:sz w:val="18"/>
+          <w:szCs w:val="18"/>
+        </w:rPr>
+        <w:t xml:space="preserve">    • </w:t>
+      </w:r>
+      <w:r>
+        <w:rPr>
+          <w:i/>
+          <w:iCs/>
+          <w:strike/>
+          <w:sz w:val="18"/>
+          <w:szCs w:val="18"/>
+        </w:rPr>
+        <w:t>GfI – Gesellschaft für Integration mbH</w:t>
+      </w:r>
+    </w:p>
+    <w:p>
+      <w:pPr>
+        <w:pStyle w:val="ListParagraph"/>
+        <w:numPr>
+          <w:ilvl w:val="1"/>
+          <w:numId w:val="7"/>
+        </w:numPr>
+        <w:rPr>
+          <w:strike/>
+        </w:rPr>
+      </w:pPr>
+      <w:r>
+        <w:rPr>
+          <w:i/>
+          <w:iCs/>
+          <w:strike/>
+          <w:sz w:val="18"/>
+          <w:szCs w:val="18"/>
+        </w:rPr>
+        <w:t xml:space="preserve">    • </w:t>
+      </w:r>
+      <w:r>
+        <w:rPr>
+          <w:i/>
+          <w:iCs/>
+          <w:strike/>
+          <w:sz w:val="18"/>
+          <w:szCs w:val="18"/>
+        </w:rPr>
+        <w:t>Vkm Hamm e.V.</w:t>
+      </w:r>
+    </w:p>
+    <w:p>
+      <w:pPr>
+        <w:pStyle w:val="ListParagraph"/>
+        <w:numPr>
+          <w:ilvl w:val="0"/>
+          <w:numId w:val="0"/>
+        </w:numPr>
+        <w:ind w:left="2160" w:hanging="0"/>
+        <w:rPr>
+          <w:b/>
+          <w:b/>
+          <w:bCs/>
+        </w:rPr>
+      </w:pPr>
+      <w:r>
+        <w:rPr>
+          <w:b/>
+          <w:bCs/>
+        </w:rPr>
+      </w:r>
+    </w:p>
+    <w:p>
+      <w:pPr>
+        <w:pStyle w:val="ListParagraph"/>
+        <w:numPr>
+          <w:ilvl w:val="0"/>
+          <w:numId w:val="7"/>
+        </w:numPr>
+        <w:rPr>
+          <w:b/>
+          <w:b/>
+          <w:bCs/>
+        </w:rPr>
+      </w:pPr>
+      <w:r>
+        <w:rPr/>
+        <w:t xml:space="preserve">wie die vorherige allerdings erstmal ohne den Zeitstrahl. Also nur Titelbild, Überschrift, </w:t>
+      </w:r>
+    </w:p>
+    <w:p>
+      <w:pPr>
+        <w:pStyle w:val="ListParagraph"/>
+        <w:numPr>
+          <w:ilvl w:val="1"/>
+          <w:numId w:val="7"/>
+        </w:numPr>
+        <w:rPr>
+          <w:b/>
+          <w:b/>
+          <w:bCs/>
+        </w:rPr>
+      </w:pPr>
+      <w:r>
+        <w:rPr/>
+        <w:t>Textfeld</w:t>
+      </w:r>
+    </w:p>
+    <w:p>
+      <w:pPr>
+        <w:pStyle w:val="ListParagraph"/>
+        <w:numPr>
+          <w:ilvl w:val="1"/>
+          <w:numId w:val="7"/>
+        </w:numPr>
+        <w:rPr>
+          <w:b/>
+          <w:b/>
+          <w:bCs/>
+        </w:rPr>
+      </w:pPr>
+      <w:r>
+        <w:rPr/>
+        <w:t>Möglichkeit zum Flyer Upload</w:t>
+      </w:r>
+    </w:p>
+    <w:p>
+      <w:pPr>
+        <w:pStyle w:val="ListParagraph"/>
+        <w:numPr>
+          <w:ilvl w:val="1"/>
+          <w:numId w:val="7"/>
+        </w:numPr>
+        <w:rPr>
+          <w:strike/>
+        </w:rPr>
+      </w:pPr>
+      <w:r>
+        <w:rPr>
+          <w:strike/>
+        </w:rPr>
+        <w:t>Ansprechpartner*in haben wir gerade noch niemand konkretes, aber das kommt noch</w:t>
+      </w:r>
+    </w:p>
+    <w:p>
+      <w:pPr>
+        <w:pStyle w:val="ListParagraph"/>
+        <w:numPr>
+          <w:ilvl w:val="0"/>
+          <w:numId w:val="7"/>
+        </w:numPr>
+        <w:rPr>
+          <w:b/>
+          <w:b/>
+          <w:bCs/>
+        </w:rPr>
+      </w:pPr>
       <w:r>
         <w:rPr/>
         <w:t>Könnten wir den Zeitstrahl der letzten zwei Jahre später noch hinzufügen? Dann mit Anpassungen? Könnte sein, dass es sich auch dieses Jahr wieder als Dokumentation für die Webseite eignet, kommt ein bisschen darauf an, was die Person, die dafür verantwortlich sein wird, möchte.</w:t>

</xml_diff>